<commit_message>
vault backup: 2024-03-12 21:19:54
</commit_message>
<xml_diff>
--- a/cs-ai/信号与认知系统/实践作业1.docx
+++ b/cs-ai/信号与认知系统/实践作业1.docx
@@ -1,6 +1,6 @@
 
 <file path=word/document.xml><?xml version="1.0" encoding="utf-8"?>
-<w:document xmlns:wpc="http://schemas.microsoft.com/office/word/2010/wordprocessingCanvas" xmlns:cx="http://schemas.microsoft.com/office/drawing/2014/chartex" xmlns:cx1="http://schemas.microsoft.com/office/drawing/2015/9/8/chartex" xmlns:cx2="http://schemas.microsoft.com/office/drawing/2015/10/21/chartex" xmlns:cx3="http://schemas.microsoft.com/office/drawing/2016/5/9/chartex" xmlns:cx4="http://schemas.microsoft.com/office/drawing/2016/5/10/chartex" xmlns:cx5="http://schemas.microsoft.com/office/drawing/2016/5/11/chartex" xmlns:cx6="http://schemas.microsoft.com/office/drawing/2016/5/12/chartex" xmlns:cx7="http://schemas.microsoft.com/office/drawing/2016/5/13/chartex" xmlns:cx8="http://schemas.microsoft.com/office/drawing/2016/5/14/chartex" xmlns:mc="http://schemas.openxmlformats.org/markup-compatibility/2006" xmlns:aink="http://schemas.microsoft.com/office/drawing/2016/ink" xmlns:am3d="http://schemas.microsoft.com/office/drawing/2017/model3d" xmlns:o="urn:schemas-microsoft-com:office:office" xmlns:r="http://schemas.openxmlformats.org/officeDocument/2006/relationships" xmlns:m="http://schemas.openxmlformats.org/officeDocument/2006/math" xmlns:v="urn:schemas-microsoft-com:vml" xmlns:wp14="http://schemas.microsoft.com/office/word/2010/wordprocessingDrawing" xmlns:wp="http://schemas.openxmlformats.org/drawingml/2006/wordprocessingDrawing" xmlns:w10="urn:schemas-microsoft-com:office:word" xmlns:w="http://schemas.openxmlformats.org/wordprocessingml/2006/main" xmlns:w14="http://schemas.microsoft.com/office/word/2010/wordml" xmlns:w15="http://schemas.microsoft.com/office/word/2012/wordml" xmlns:w16cex="http://schemas.microsoft.com/office/word/2018/wordml/cex" xmlns:w16cid="http://schemas.microsoft.com/office/word/2016/wordml/cid" xmlns:w16="http://schemas.microsoft.com/office/word/2018/wordml" xmlns:w16sdtdh="http://schemas.microsoft.com/office/word/2020/wordml/sdtdatahash" xmlns:w16se="http://schemas.microsoft.com/office/word/2015/wordml/symex" xmlns:wpg="http://schemas.microsoft.com/office/word/2010/wordprocessingGroup" xmlns:wpi="http://schemas.microsoft.com/office/word/2010/wordprocessingInk" xmlns:wne="http://schemas.microsoft.com/office/word/2006/wordml" xmlns:wps="http://schemas.microsoft.com/office/word/2010/wordprocessingShape" mc:Ignorable="w14 w15 w16se w16cid w16 w16cex w16sdtdh wp14">
+<w:document xmlns:wpc="http://schemas.microsoft.com/office/word/2010/wordprocessingCanvas" xmlns:cx="http://schemas.microsoft.com/office/drawing/2014/chartex" xmlns:cx1="http://schemas.microsoft.com/office/drawing/2015/9/8/chartex" xmlns:cx2="http://schemas.microsoft.com/office/drawing/2015/10/21/chartex" xmlns:cx3="http://schemas.microsoft.com/office/drawing/2016/5/9/chartex" xmlns:cx4="http://schemas.microsoft.com/office/drawing/2016/5/10/chartex" xmlns:cx5="http://schemas.microsoft.com/office/drawing/2016/5/11/chartex" xmlns:cx6="http://schemas.microsoft.com/office/drawing/2016/5/12/chartex" xmlns:cx7="http://schemas.microsoft.com/office/drawing/2016/5/13/chartex" xmlns:cx8="http://schemas.microsoft.com/office/drawing/2016/5/14/chartex" xmlns:mc="http://schemas.openxmlformats.org/markup-compatibility/2006" xmlns:aink="http://schemas.microsoft.com/office/drawing/2016/ink" xmlns:am3d="http://schemas.microsoft.com/office/drawing/2017/model3d" xmlns:o="urn:schemas-microsoft-com:office:office" xmlns:r="http://schemas.openxmlformats.org/officeDocument/2006/relationships" xmlns:m="http://schemas.openxmlformats.org/officeDocument/2006/math" xmlns:v="urn:schemas-microsoft-com:vml" xmlns:wp14="http://schemas.microsoft.com/office/word/2010/wordprocessingDrawing" xmlns:wp="http://schemas.openxmlformats.org/drawingml/2006/wordprocessingDrawing" xmlns:w10="urn:schemas-microsoft-com:office:word" xmlns:w="http://schemas.openxmlformats.org/wordprocessingml/2006/main" xmlns:w14="http://schemas.microsoft.com/office/word/2010/wordml" xmlns:w15="http://schemas.microsoft.com/office/word/2012/wordml" xmlns:w16cid="http://schemas.microsoft.com/office/word/2016/wordml/cid" xmlns:w16se="http://schemas.microsoft.com/office/word/2015/wordml/symex" xmlns:wpg="http://schemas.microsoft.com/office/word/2010/wordprocessingGroup" xmlns:wpi="http://schemas.microsoft.com/office/word/2010/wordprocessingInk" xmlns:wne="http://schemas.microsoft.com/office/word/2006/wordml" xmlns:wps="http://schemas.microsoft.com/office/word/2010/wordprocessingShape" mc:Ignorable="w14 w15 w16se w16cid wp14">
   <w:body>
     <w:p>
       <w:pPr>
@@ -69,7 +69,14 @@
         <w:rPr>
           <w:rFonts w:ascii="Times New Roman" w:eastAsia="宋体" w:hAnsi="Times New Roman" w:cs="Times New Roman"/>
         </w:rPr>
-        <w:t>、使用词向量：下载</w:t>
+        <w:t>、使用词向量：</w:t>
+      </w:r>
+      <w:bookmarkStart w:id="0" w:name="_Hlk160994135"/>
+      <w:r>
+        <w:rPr>
+          <w:rFonts w:ascii="Times New Roman" w:eastAsia="宋体" w:hAnsi="Times New Roman" w:cs="Times New Roman"/>
+        </w:rPr>
+        <w:t>下载</w:t>
       </w:r>
       <w:r>
         <w:rPr>
@@ -132,6 +139,7 @@
         </w:rPr>
         <w:t>的词向量。</w:t>
       </w:r>
+      <w:bookmarkEnd w:id="0"/>
     </w:p>
     <w:p>
       <w:pPr>
@@ -168,7 +176,14 @@
         <w:rPr>
           <w:rFonts w:ascii="Times New Roman" w:eastAsia="宋体" w:hAnsi="Times New Roman" w:cs="Times New Roman" w:hint="eastAsia"/>
         </w:rPr>
-        <w:t>先对</w:t>
+        <w:t>先</w:t>
+      </w:r>
+      <w:bookmarkStart w:id="1" w:name="_Hlk160994159"/>
+      <w:r>
+        <w:rPr>
+          <w:rFonts w:ascii="Times New Roman" w:eastAsia="宋体" w:hAnsi="Times New Roman" w:cs="Times New Roman" w:hint="eastAsia"/>
+        </w:rPr>
+        <w:t>对</w:t>
       </w:r>
       <w:r>
         <w:rPr>
@@ -284,6 +299,7 @@
         </w:rPr>
         <w:t>的词。</w:t>
       </w:r>
+      <w:bookmarkEnd w:id="1"/>
     </w:p>
     <w:p>
       <w:pPr>
@@ -293,6 +309,7 @@
           <w:rFonts w:ascii="Times New Roman" w:eastAsia="宋体" w:hAnsi="Times New Roman" w:cs="Times New Roman"/>
         </w:rPr>
       </w:pPr>
+      <w:bookmarkStart w:id="2" w:name="_Hlk160994197"/>
       <w:r>
         <w:rPr>
           <w:rFonts w:ascii="Times New Roman" w:eastAsia="宋体" w:hAnsi="Times New Roman" w:cs="Times New Roman" w:hint="eastAsia"/>
@@ -697,6 +714,7 @@
         <w:t>。</w:t>
       </w:r>
     </w:p>
+    <w:bookmarkEnd w:id="2"/>
     <w:p>
       <w:pPr>
         <w:spacing w:line="360" w:lineRule="auto"/>
@@ -714,7 +732,14 @@
         <w:rPr>
           <w:rFonts w:ascii="Times New Roman" w:eastAsia="宋体" w:hAnsi="Times New Roman" w:cs="Times New Roman"/>
         </w:rPr>
-        <w:t>、计算创造力：想出</w:t>
+        <w:t>、计算创造力：</w:t>
+      </w:r>
+      <w:bookmarkStart w:id="3" w:name="_Hlk160994208"/>
+      <w:r>
+        <w:rPr>
+          <w:rFonts w:ascii="Times New Roman" w:eastAsia="宋体" w:hAnsi="Times New Roman" w:cs="Times New Roman"/>
+        </w:rPr>
+        <w:t>想出</w:t>
       </w:r>
       <w:r>
         <w:rPr>
@@ -726,7 +751,15 @@
         <w:rPr>
           <w:rFonts w:ascii="Times New Roman" w:eastAsia="宋体" w:hAnsi="Times New Roman" w:cs="Times New Roman"/>
         </w:rPr>
-        <w:t>个词使其尽可能不相关，然后用词向量计算每两个词之间的内积并取平均</w:t>
+        <w:t>个词使其尽可能不相关，然后用词向量计算每两个词之间</w:t>
+      </w:r>
+      <w:bookmarkStart w:id="4" w:name="_GoBack"/>
+      <w:bookmarkEnd w:id="4"/>
+      <w:r>
+        <w:rPr>
+          <w:rFonts w:ascii="Times New Roman" w:eastAsia="宋体" w:hAnsi="Times New Roman" w:cs="Times New Roman"/>
+        </w:rPr>
+        <w:t>的内积并取平均</w:t>
       </w:r>
       <w:r>
         <w:rPr>
@@ -1153,6 +1186,7 @@
         </w:rPr>
         <w:t>。</w:t>
       </w:r>
+      <w:bookmarkEnd w:id="3"/>
     </w:p>
     <w:p>
       <w:pPr>
@@ -1162,6 +1196,59 @@
           <w:bCs/>
         </w:rPr>
       </w:pPr>
+      <w:r>
+        <w:rPr>
+          <w:noProof/>
+        </w:rPr>
+        <w:drawing>
+          <wp:inline distT="0" distB="0" distL="0" distR="0" wp14:anchorId="2C0E3B33" wp14:editId="48C1D397">
+            <wp:extent cx="5274310" cy="2094452"/>
+            <wp:effectExtent l="0" t="0" r="2540" b="1270"/>
+            <wp:docPr id="1" name="图片 1" descr="C:\Users\16775\AppData\Roaming\Tencent\Users\1677501142\QQ\WinTemp\RichOle\M8J%C)II~QX3K`){I)YM2XU.png"/>
+            <wp:cNvGraphicFramePr>
+              <a:graphicFrameLocks xmlns:a="http://schemas.openxmlformats.org/drawingml/2006/main" noChangeAspect="1"/>
+            </wp:cNvGraphicFramePr>
+            <a:graphic xmlns:a="http://schemas.openxmlformats.org/drawingml/2006/main">
+              <a:graphicData uri="http://schemas.openxmlformats.org/drawingml/2006/picture">
+                <pic:pic xmlns:pic="http://schemas.openxmlformats.org/drawingml/2006/picture">
+                  <pic:nvPicPr>
+                    <pic:cNvPr id="0" name="Picture 1" descr="C:\Users\16775\AppData\Roaming\Tencent\Users\1677501142\QQ\WinTemp\RichOle\M8J%C)II~QX3K`){I)YM2XU.png"/>
+                    <pic:cNvPicPr>
+                      <a:picLocks noChangeAspect="1" noChangeArrowheads="1"/>
+                    </pic:cNvPicPr>
+                  </pic:nvPicPr>
+                  <pic:blipFill>
+                    <a:blip r:embed="rId9">
+                      <a:extLst>
+                        <a:ext uri="{28A0092B-C50C-407E-A947-70E740481C1C}">
+                          <a14:useLocalDpi xmlns:a14="http://schemas.microsoft.com/office/drawing/2010/main" val="0"/>
+                        </a:ext>
+                      </a:extLst>
+                    </a:blip>
+                    <a:srcRect/>
+                    <a:stretch>
+                      <a:fillRect/>
+                    </a:stretch>
+                  </pic:blipFill>
+                  <pic:spPr bwMode="auto">
+                    <a:xfrm>
+                      <a:off x="0" y="0"/>
+                      <a:ext cx="5274310" cy="2094452"/>
+                    </a:xfrm>
+                    <a:prstGeom prst="rect">
+                      <a:avLst/>
+                    </a:prstGeom>
+                    <a:noFill/>
+                    <a:ln>
+                      <a:noFill/>
+                    </a:ln>
+                  </pic:spPr>
+                </pic:pic>
+              </a:graphicData>
+            </a:graphic>
+          </wp:inline>
+        </w:drawing>
+      </w:r>
     </w:p>
     <w:sectPr>
       <w:pgSz w:w="11906" w:h="16838"/>
@@ -1174,7 +1261,7 @@
 </file>
 
 <file path=word/endnotes.xml><?xml version="1.0" encoding="utf-8"?>
-<w:endnotes xmlns:wpc="http://schemas.microsoft.com/office/word/2010/wordprocessingCanvas" xmlns:cx="http://schemas.microsoft.com/office/drawing/2014/chartex" xmlns:cx1="http://schemas.microsoft.com/office/drawing/2015/9/8/chartex" xmlns:cx2="http://schemas.microsoft.com/office/drawing/2015/10/21/chartex" xmlns:cx3="http://schemas.microsoft.com/office/drawing/2016/5/9/chartex" xmlns:cx4="http://schemas.microsoft.com/office/drawing/2016/5/10/chartex" xmlns:cx5="http://schemas.microsoft.com/office/drawing/2016/5/11/chartex" xmlns:cx6="http://schemas.microsoft.com/office/drawing/2016/5/12/chartex" xmlns:cx7="http://schemas.microsoft.com/office/drawing/2016/5/13/chartex" xmlns:cx8="http://schemas.microsoft.com/office/drawing/2016/5/14/chartex" xmlns:mc="http://schemas.openxmlformats.org/markup-compatibility/2006" xmlns:aink="http://schemas.microsoft.com/office/drawing/2016/ink" xmlns:am3d="http://schemas.microsoft.com/office/drawing/2017/model3d" xmlns:o="urn:schemas-microsoft-com:office:office" xmlns:r="http://schemas.openxmlformats.org/officeDocument/2006/relationships" xmlns:m="http://schemas.openxmlformats.org/officeDocument/2006/math" xmlns:v="urn:schemas-microsoft-com:vml" xmlns:wp14="http://schemas.microsoft.com/office/word/2010/wordprocessingDrawing" xmlns:wp="http://schemas.openxmlformats.org/drawingml/2006/wordprocessingDrawing" xmlns:w10="urn:schemas-microsoft-com:office:word" xmlns:w="http://schemas.openxmlformats.org/wordprocessingml/2006/main" xmlns:w14="http://schemas.microsoft.com/office/word/2010/wordml" xmlns:w15="http://schemas.microsoft.com/office/word/2012/wordml" xmlns:w16cex="http://schemas.microsoft.com/office/word/2018/wordml/cex" xmlns:w16cid="http://schemas.microsoft.com/office/word/2016/wordml/cid" xmlns:w16="http://schemas.microsoft.com/office/word/2018/wordml" xmlns:w16sdtdh="http://schemas.microsoft.com/office/word/2020/wordml/sdtdatahash" xmlns:w16se="http://schemas.microsoft.com/office/word/2015/wordml/symex" xmlns:wpg="http://schemas.microsoft.com/office/word/2010/wordprocessingGroup" xmlns:wpi="http://schemas.microsoft.com/office/word/2010/wordprocessingInk" xmlns:wne="http://schemas.microsoft.com/office/word/2006/wordml" xmlns:wps="http://schemas.microsoft.com/office/word/2010/wordprocessingShape" mc:Ignorable="w14 w15 w16se w16cid w16 w16cex w16sdtdh wp14">
+<w:endnotes xmlns:wpc="http://schemas.microsoft.com/office/word/2010/wordprocessingCanvas" xmlns:cx="http://schemas.microsoft.com/office/drawing/2014/chartex" xmlns:cx1="http://schemas.microsoft.com/office/drawing/2015/9/8/chartex" xmlns:cx2="http://schemas.microsoft.com/office/drawing/2015/10/21/chartex" xmlns:cx3="http://schemas.microsoft.com/office/drawing/2016/5/9/chartex" xmlns:cx4="http://schemas.microsoft.com/office/drawing/2016/5/10/chartex" xmlns:cx5="http://schemas.microsoft.com/office/drawing/2016/5/11/chartex" xmlns:cx6="http://schemas.microsoft.com/office/drawing/2016/5/12/chartex" xmlns:cx7="http://schemas.microsoft.com/office/drawing/2016/5/13/chartex" xmlns:cx8="http://schemas.microsoft.com/office/drawing/2016/5/14/chartex" xmlns:mc="http://schemas.openxmlformats.org/markup-compatibility/2006" xmlns:aink="http://schemas.microsoft.com/office/drawing/2016/ink" xmlns:am3d="http://schemas.microsoft.com/office/drawing/2017/model3d" xmlns:o="urn:schemas-microsoft-com:office:office" xmlns:r="http://schemas.openxmlformats.org/officeDocument/2006/relationships" xmlns:m="http://schemas.openxmlformats.org/officeDocument/2006/math" xmlns:v="urn:schemas-microsoft-com:vml" xmlns:wp14="http://schemas.microsoft.com/office/word/2010/wordprocessingDrawing" xmlns:wp="http://schemas.openxmlformats.org/drawingml/2006/wordprocessingDrawing" xmlns:w10="urn:schemas-microsoft-com:office:word" xmlns:w="http://schemas.openxmlformats.org/wordprocessingml/2006/main" xmlns:w14="http://schemas.microsoft.com/office/word/2010/wordml" xmlns:w15="http://schemas.microsoft.com/office/word/2012/wordml" xmlns:w16cid="http://schemas.microsoft.com/office/word/2016/wordml/cid" xmlns:w16se="http://schemas.microsoft.com/office/word/2015/wordml/symex" xmlns:wpg="http://schemas.microsoft.com/office/word/2010/wordprocessingGroup" xmlns:wpi="http://schemas.microsoft.com/office/word/2010/wordprocessingInk" xmlns:wne="http://schemas.microsoft.com/office/word/2006/wordml" xmlns:wps="http://schemas.microsoft.com/office/word/2010/wordprocessingShape" mc:Ignorable="w14 w15 w16se w16cid wp14">
   <w:endnote w:type="separator" w:id="-1">
     <w:p>
       <w:r>
@@ -1193,7 +1280,7 @@
 </file>
 
 <file path=word/footnotes.xml><?xml version="1.0" encoding="utf-8"?>
-<w:footnotes xmlns:wpc="http://schemas.microsoft.com/office/word/2010/wordprocessingCanvas" xmlns:cx="http://schemas.microsoft.com/office/drawing/2014/chartex" xmlns:cx1="http://schemas.microsoft.com/office/drawing/2015/9/8/chartex" xmlns:cx2="http://schemas.microsoft.com/office/drawing/2015/10/21/chartex" xmlns:cx3="http://schemas.microsoft.com/office/drawing/2016/5/9/chartex" xmlns:cx4="http://schemas.microsoft.com/office/drawing/2016/5/10/chartex" xmlns:cx5="http://schemas.microsoft.com/office/drawing/2016/5/11/chartex" xmlns:cx6="http://schemas.microsoft.com/office/drawing/2016/5/12/chartex" xmlns:cx7="http://schemas.microsoft.com/office/drawing/2016/5/13/chartex" xmlns:cx8="http://schemas.microsoft.com/office/drawing/2016/5/14/chartex" xmlns:mc="http://schemas.openxmlformats.org/markup-compatibility/2006" xmlns:aink="http://schemas.microsoft.com/office/drawing/2016/ink" xmlns:am3d="http://schemas.microsoft.com/office/drawing/2017/model3d" xmlns:o="urn:schemas-microsoft-com:office:office" xmlns:r="http://schemas.openxmlformats.org/officeDocument/2006/relationships" xmlns:m="http://schemas.openxmlformats.org/officeDocument/2006/math" xmlns:v="urn:schemas-microsoft-com:vml" xmlns:wp14="http://schemas.microsoft.com/office/word/2010/wordprocessingDrawing" xmlns:wp="http://schemas.openxmlformats.org/drawingml/2006/wordprocessingDrawing" xmlns:w10="urn:schemas-microsoft-com:office:word" xmlns:w="http://schemas.openxmlformats.org/wordprocessingml/2006/main" xmlns:w14="http://schemas.microsoft.com/office/word/2010/wordml" xmlns:w15="http://schemas.microsoft.com/office/word/2012/wordml" xmlns:w16cex="http://schemas.microsoft.com/office/word/2018/wordml/cex" xmlns:w16cid="http://schemas.microsoft.com/office/word/2016/wordml/cid" xmlns:w16="http://schemas.microsoft.com/office/word/2018/wordml" xmlns:w16sdtdh="http://schemas.microsoft.com/office/word/2020/wordml/sdtdatahash" xmlns:w16se="http://schemas.microsoft.com/office/word/2015/wordml/symex" xmlns:wpg="http://schemas.microsoft.com/office/word/2010/wordprocessingGroup" xmlns:wpi="http://schemas.microsoft.com/office/word/2010/wordprocessingInk" xmlns:wne="http://schemas.microsoft.com/office/word/2006/wordml" xmlns:wps="http://schemas.microsoft.com/office/word/2010/wordprocessingShape" mc:Ignorable="w14 w15 w16se w16cid w16 w16cex w16sdtdh wp14">
+<w:footnotes xmlns:wpc="http://schemas.microsoft.com/office/word/2010/wordprocessingCanvas" xmlns:cx="http://schemas.microsoft.com/office/drawing/2014/chartex" xmlns:cx1="http://schemas.microsoft.com/office/drawing/2015/9/8/chartex" xmlns:cx2="http://schemas.microsoft.com/office/drawing/2015/10/21/chartex" xmlns:cx3="http://schemas.microsoft.com/office/drawing/2016/5/9/chartex" xmlns:cx4="http://schemas.microsoft.com/office/drawing/2016/5/10/chartex" xmlns:cx5="http://schemas.microsoft.com/office/drawing/2016/5/11/chartex" xmlns:cx6="http://schemas.microsoft.com/office/drawing/2016/5/12/chartex" xmlns:cx7="http://schemas.microsoft.com/office/drawing/2016/5/13/chartex" xmlns:cx8="http://schemas.microsoft.com/office/drawing/2016/5/14/chartex" xmlns:mc="http://schemas.openxmlformats.org/markup-compatibility/2006" xmlns:aink="http://schemas.microsoft.com/office/drawing/2016/ink" xmlns:am3d="http://schemas.microsoft.com/office/drawing/2017/model3d" xmlns:o="urn:schemas-microsoft-com:office:office" xmlns:r="http://schemas.openxmlformats.org/officeDocument/2006/relationships" xmlns:m="http://schemas.openxmlformats.org/officeDocument/2006/math" xmlns:v="urn:schemas-microsoft-com:vml" xmlns:wp14="http://schemas.microsoft.com/office/word/2010/wordprocessingDrawing" xmlns:wp="http://schemas.openxmlformats.org/drawingml/2006/wordprocessingDrawing" xmlns:w10="urn:schemas-microsoft-com:office:word" xmlns:w="http://schemas.openxmlformats.org/wordprocessingml/2006/main" xmlns:w14="http://schemas.microsoft.com/office/word/2010/wordml" xmlns:w15="http://schemas.microsoft.com/office/word/2012/wordml" xmlns:w16cid="http://schemas.microsoft.com/office/word/2016/wordml/cid" xmlns:w16se="http://schemas.microsoft.com/office/word/2015/wordml/symex" xmlns:wpg="http://schemas.microsoft.com/office/word/2010/wordprocessingGroup" xmlns:wpi="http://schemas.microsoft.com/office/word/2010/wordprocessingInk" xmlns:wne="http://schemas.microsoft.com/office/word/2006/wordml" xmlns:wps="http://schemas.microsoft.com/office/word/2010/wordprocessingShape" mc:Ignorable="w14 w15 w16se w16cid wp14">
   <w:footnote w:type="separator" w:id="-1">
     <w:p>
       <w:r>
@@ -1212,7 +1299,7 @@
 </file>
 
 <file path=word/styles.xml><?xml version="1.0" encoding="utf-8"?>
-<w:styles xmlns:mc="http://schemas.openxmlformats.org/markup-compatibility/2006" xmlns:r="http://schemas.openxmlformats.org/officeDocument/2006/relationships" xmlns:w="http://schemas.openxmlformats.org/wordprocessingml/2006/main" xmlns:w14="http://schemas.microsoft.com/office/word/2010/wordml" xmlns:w15="http://schemas.microsoft.com/office/word/2012/wordml" xmlns:w16cex="http://schemas.microsoft.com/office/word/2018/wordml/cex" xmlns:w16cid="http://schemas.microsoft.com/office/word/2016/wordml/cid" xmlns:w16="http://schemas.microsoft.com/office/word/2018/wordml" xmlns:w16sdtdh="http://schemas.microsoft.com/office/word/2020/wordml/sdtdatahash" xmlns:w16se="http://schemas.microsoft.com/office/word/2015/wordml/symex" mc:Ignorable="w14 w15 w16se w16cid w16 w16cex w16sdtdh">
+<w:styles xmlns:mc="http://schemas.openxmlformats.org/markup-compatibility/2006" xmlns:r="http://schemas.openxmlformats.org/officeDocument/2006/relationships" xmlns:w="http://schemas.openxmlformats.org/wordprocessingml/2006/main" xmlns:w14="http://schemas.microsoft.com/office/word/2010/wordml" xmlns:w15="http://schemas.microsoft.com/office/word/2012/wordml" xmlns:w16cid="http://schemas.microsoft.com/office/word/2016/wordml/cid" xmlns:w16se="http://schemas.microsoft.com/office/word/2015/wordml/symex" mc:Ignorable="w14 w15 w16se w16cid">
   <w:docDefaults>
     <w:rPrDefault>
       <w:rPr>
@@ -1225,7 +1312,7 @@
     </w:rPrDefault>
     <w:pPrDefault/>
   </w:docDefaults>
-  <w:latentStyles w:defLockedState="0" w:defUIPriority="99" w:defSemiHidden="0" w:defUnhideWhenUsed="0" w:defQFormat="0" w:count="376">
+  <w:latentStyles w:defLockedState="0" w:defUIPriority="99" w:defSemiHidden="0" w:defUnhideWhenUsed="0" w:defQFormat="0" w:count="375">
     <w:lsdException w:name="Normal" w:uiPriority="0" w:qFormat="1"/>
     <w:lsdException w:name="heading 1" w:uiPriority="9" w:qFormat="1"/>
     <w:lsdException w:name="heading 2" w:semiHidden="1" w:uiPriority="9" w:unhideWhenUsed="1" w:qFormat="1"/>
@@ -1601,7 +1688,6 @@
     <w:lsdException w:name="Smart Hyperlink" w:semiHidden="1" w:unhideWhenUsed="1"/>
     <w:lsdException w:name="Hashtag" w:semiHidden="1" w:unhideWhenUsed="1"/>
     <w:lsdException w:name="Unresolved Mention" w:semiHidden="1" w:unhideWhenUsed="1"/>
-    <w:lsdException w:name="Smart Link" w:semiHidden="1" w:unhideWhenUsed="1"/>
   </w:latentStyles>
   <w:style w:type="paragraph" w:default="1" w:styleId="a">
     <w:name w:val="Normal"/>
@@ -2228,6 +2314,18 @@
     <w:rPr>
       <w:sz w:val="18"/>
       <w:szCs w:val="18"/>
+    </w:rPr>
+  </w:style>
+  <w:style w:type="character" w:styleId="af5">
+    <w:name w:val="FollowedHyperlink"/>
+    <w:basedOn w:val="a0"/>
+    <w:uiPriority w:val="99"/>
+    <w:semiHidden/>
+    <w:unhideWhenUsed/>
+    <w:rsid w:val="007105E9"/>
+    <w:rPr>
+      <w:color w:val="954F72" w:themeColor="followedHyperlink"/>
+      <w:u w:val="single"/>
     </w:rPr>
   </w:style>
 </w:styles>

</xml_diff>